<commit_message>
Apunts i revisions per l'examen
</commit_message>
<xml_diff>
--- a/PHP/Apunts/Apunts PHP...docx
+++ b/PHP/Apunts/Apunts PHP...docx
@@ -30579,96 +30579,11 @@
         </w:rPr>
         <w:t>)</w:t>
       </w:r>
-    </w:p>
-    <w:p>
-      <w:pPr>
-        <w:rPr>
-          <w:rFonts w:ascii="Arial" w:hAnsi="Arial" w:cs="Arial"/>
-          <w:b/>
-          <w:u w:val="single"/>
-        </w:rPr>
-      </w:pPr>
-      <w:r>
-        <w:rPr>
-          <w:rFonts w:ascii="Arial" w:hAnsi="Arial" w:cs="Arial"/>
-          <w:b/>
-          <w:u w:val="single"/>
-        </w:rPr>
-        <w:t>14. Cookies</w:t>
-      </w:r>
-    </w:p>
-    <w:p>
-      <w:pPr>
-        <w:rPr>
-          <w:rFonts w:ascii="Arial" w:hAnsi="Arial" w:cs="Arial"/>
-        </w:rPr>
-      </w:pPr>
-      <w:r>
-        <w:rPr>
-          <w:rFonts w:ascii="Arial" w:hAnsi="Arial" w:cs="Arial"/>
-        </w:rPr>
-        <w:t>Una cookie se usa a menudo para ident</w:t>
-      </w:r>
-      <w:r>
-        <w:rPr>
-          <w:rFonts w:ascii="Arial" w:hAnsi="Arial" w:cs="Arial"/>
-        </w:rPr>
-        <w:t xml:space="preserve">ificar a un usuario. Una cookie </w:t>
-      </w:r>
-      <w:r>
-        <w:rPr>
-          <w:rFonts w:ascii="Arial" w:hAnsi="Arial" w:cs="Arial"/>
-        </w:rPr>
-        <w:t>es un pequeño archivo que el servid</w:t>
-      </w:r>
-      <w:r>
-        <w:rPr>
-          <w:rFonts w:ascii="Arial" w:hAnsi="Arial" w:cs="Arial"/>
-        </w:rPr>
-        <w:t xml:space="preserve">or incrusta en el navegador del </w:t>
-      </w:r>
-      <w:r>
-        <w:rPr>
-          <w:rFonts w:ascii="Arial" w:hAnsi="Arial" w:cs="Arial"/>
-        </w:rPr>
-        <w:t>dispositivo del usuario. Cada vez que el</w:t>
-      </w:r>
-      <w:r>
-        <w:rPr>
-          <w:rFonts w:ascii="Arial" w:hAnsi="Arial" w:cs="Arial"/>
-        </w:rPr>
-        <w:t xml:space="preserve"> mismo dispositivo solicita una </w:t>
-      </w:r>
-      <w:r>
-        <w:rPr>
-          <w:rFonts w:ascii="Arial" w:hAnsi="Arial" w:cs="Arial"/>
-        </w:rPr>
-        <w:t>página con un navegador, también</w:t>
-      </w:r>
-      <w:r>
-        <w:rPr>
-          <w:rFonts w:ascii="Arial" w:hAnsi="Arial" w:cs="Arial"/>
-        </w:rPr>
-        <w:t xml:space="preserve"> enviará la cookie. Con PHP, se </w:t>
-      </w:r>
-      <w:r>
-        <w:rPr>
-          <w:rFonts w:ascii="Arial" w:hAnsi="Arial" w:cs="Arial"/>
-        </w:rPr>
-        <w:t>puede crear y recuperar valores de cookies.</w:t>
-      </w:r>
-    </w:p>
-    <w:p>
-      <w:pPr>
-        <w:rPr>
-          <w:rFonts w:ascii="Arial" w:hAnsi="Arial" w:cs="Arial"/>
-        </w:rPr>
-      </w:pPr>
-      <w:r>
-        <w:rPr>
-          <w:rFonts w:ascii="Arial" w:hAnsi="Arial" w:cs="Arial"/>
-        </w:rPr>
-        <w:t>*A diferencia de la sesión que se guarda en esa variable global, la cookie también se guarda en el navegador. También enviará la cookie cuando se solicita una página del navegador.</w:t>
+      <w:r>
+        <w:rPr>
+          <w:rFonts w:ascii="Arial" w:hAnsi="Arial" w:cs="Arial"/>
+        </w:rPr>
+        <w:t xml:space="preserve"> (con esta es con la sesión que empezamos). </w:t>
       </w:r>
     </w:p>
     <w:p>
@@ -30687,6 +30602,149 @@
         <w:rPr>
           <w:rFonts w:ascii="Arial" w:hAnsi="Arial" w:cs="Arial"/>
         </w:rPr>
+        <w:t>Session_</w:t>
+      </w:r>
+      <w:proofErr w:type="gramStart"/>
+      <w:r>
+        <w:rPr>
+          <w:rFonts w:ascii="Arial" w:hAnsi="Arial" w:cs="Arial"/>
+        </w:rPr>
+        <w:t>destroy</w:t>
+      </w:r>
+      <w:proofErr w:type="spellEnd"/>
+      <w:r>
+        <w:rPr>
+          <w:rFonts w:ascii="Arial" w:hAnsi="Arial" w:cs="Arial"/>
+        </w:rPr>
+        <w:t>(</w:t>
+      </w:r>
+      <w:proofErr w:type="gramEnd"/>
+      <w:r>
+        <w:rPr>
+          <w:rFonts w:ascii="Arial" w:hAnsi="Arial" w:cs="Arial"/>
+        </w:rPr>
+        <w:t xml:space="preserve">): </w:t>
+      </w:r>
+    </w:p>
+    <w:p>
+      <w:pPr>
+        <w:pStyle w:val="Prrafodelista"/>
+        <w:numPr>
+          <w:ilvl w:val="0"/>
+          <w:numId w:val="20"/>
+        </w:numPr>
+        <w:rPr>
+          <w:rFonts w:ascii="Arial" w:hAnsi="Arial" w:cs="Arial"/>
+        </w:rPr>
+      </w:pPr>
+    </w:p>
+    <w:p>
+      <w:pPr>
+        <w:rPr>
+          <w:rFonts w:ascii="Arial" w:hAnsi="Arial" w:cs="Arial"/>
+          <w:b/>
+          <w:u w:val="single"/>
+        </w:rPr>
+      </w:pPr>
+      <w:r>
+        <w:rPr>
+          <w:rFonts w:ascii="Arial" w:hAnsi="Arial" w:cs="Arial"/>
+          <w:b/>
+          <w:u w:val="single"/>
+        </w:rPr>
+        <w:t>14. Cookies</w:t>
+      </w:r>
+    </w:p>
+    <w:p>
+      <w:pPr>
+        <w:rPr>
+          <w:rFonts w:ascii="Arial" w:hAnsi="Arial" w:cs="Arial"/>
+        </w:rPr>
+      </w:pPr>
+      <w:r>
+        <w:rPr>
+          <w:rFonts w:ascii="Arial" w:hAnsi="Arial" w:cs="Arial"/>
+        </w:rPr>
+        <w:t>Una cookie se usa a menudo para ident</w:t>
+      </w:r>
+      <w:r>
+        <w:rPr>
+          <w:rFonts w:ascii="Arial" w:hAnsi="Arial" w:cs="Arial"/>
+        </w:rPr>
+        <w:t xml:space="preserve">ificar a un usuario. Una cookie </w:t>
+      </w:r>
+      <w:r>
+        <w:rPr>
+          <w:rFonts w:ascii="Arial" w:hAnsi="Arial" w:cs="Arial"/>
+        </w:rPr>
+        <w:t>es un pequeño archivo que el servid</w:t>
+      </w:r>
+      <w:r>
+        <w:rPr>
+          <w:rFonts w:ascii="Arial" w:hAnsi="Arial" w:cs="Arial"/>
+        </w:rPr>
+        <w:t xml:space="preserve">or incrusta en el navegador del </w:t>
+      </w:r>
+      <w:r>
+        <w:rPr>
+          <w:rFonts w:ascii="Arial" w:hAnsi="Arial" w:cs="Arial"/>
+        </w:rPr>
+        <w:t>dispositivo del usuario. Cada vez que el</w:t>
+      </w:r>
+      <w:r>
+        <w:rPr>
+          <w:rFonts w:ascii="Arial" w:hAnsi="Arial" w:cs="Arial"/>
+        </w:rPr>
+        <w:t xml:space="preserve"> mismo dispositivo solicita una </w:t>
+      </w:r>
+      <w:r>
+        <w:rPr>
+          <w:rFonts w:ascii="Arial" w:hAnsi="Arial" w:cs="Arial"/>
+        </w:rPr>
+        <w:t>página con un navegador, también</w:t>
+      </w:r>
+      <w:r>
+        <w:rPr>
+          <w:rFonts w:ascii="Arial" w:hAnsi="Arial" w:cs="Arial"/>
+        </w:rPr>
+        <w:t xml:space="preserve"> enviará la cookie. Con PHP, se </w:t>
+      </w:r>
+      <w:r>
+        <w:rPr>
+          <w:rFonts w:ascii="Arial" w:hAnsi="Arial" w:cs="Arial"/>
+        </w:rPr>
+        <w:t>puede crear y recuperar valores de cookies.</w:t>
+      </w:r>
+    </w:p>
+    <w:p>
+      <w:pPr>
+        <w:rPr>
+          <w:rFonts w:ascii="Arial" w:hAnsi="Arial" w:cs="Arial"/>
+        </w:rPr>
+      </w:pPr>
+      <w:r>
+        <w:rPr>
+          <w:rFonts w:ascii="Arial" w:hAnsi="Arial" w:cs="Arial"/>
+        </w:rPr>
+        <w:t>*A diferencia de la sesión que se guarda en esa variable global, la cookie también se guarda en el navegador. También enviará la cookie cuando se solicita una página del navegador.</w:t>
+      </w:r>
+    </w:p>
+    <w:p>
+      <w:pPr>
+        <w:pStyle w:val="Prrafodelista"/>
+        <w:numPr>
+          <w:ilvl w:val="0"/>
+          <w:numId w:val="20"/>
+        </w:numPr>
+        <w:rPr>
+          <w:rFonts w:ascii="Arial" w:hAnsi="Arial" w:cs="Arial"/>
+        </w:rPr>
+      </w:pPr>
+      <w:proofErr w:type="spellStart"/>
+      <w:r>
+        <w:rPr>
+          <w:rFonts w:ascii="Arial" w:hAnsi="Arial" w:cs="Arial"/>
+        </w:rPr>
         <w:t>Remarketing</w:t>
       </w:r>
       <w:proofErr w:type="spellEnd"/>
@@ -30818,6 +30876,7 @@
         <w:rPr>
           <w:rFonts w:ascii="Arial" w:hAnsi="Arial" w:cs="Arial"/>
         </w:rPr>
+        <w:lastRenderedPageBreak/>
         <w:t>servidor puede leer y escribir contenido en este archivo</w:t>
       </w:r>
       <w:r>
@@ -30855,7 +30914,6 @@
         <w:rPr>
           <w:rFonts w:ascii="Arial" w:hAnsi="Arial" w:cs="Arial"/>
         </w:rPr>
-        <w:lastRenderedPageBreak/>
         <w:t>Los servidores web sólo pueden acceder a cookies establecidas a su propio dominio. Este dominio es establecido por el navegador cuando el servidor crea una nueva cookie, y sólo puede ser un dominio o subdominio del servidor.</w:t>
       </w:r>
     </w:p>
@@ -31499,6 +31557,7 @@
           <w:b/>
           <w:bCs/>
         </w:rPr>
+        <w:lastRenderedPageBreak/>
         <w:t>Eliminar cookie</w:t>
       </w:r>
       <w:r>
@@ -31574,7 +31633,6 @@
         <w:rPr>
           <w:rFonts w:ascii="Arial" w:hAnsi="Arial" w:cs="Arial"/>
         </w:rPr>
-        <w:lastRenderedPageBreak/>
         <w:t xml:space="preserve">Veremos que además de los diferentes valores se le puede insertar una duración determinada a la cookie. Esto es importante porque es lo que va a durar la cookie. </w:t>
       </w:r>
     </w:p>
@@ -31982,6 +32040,7 @@
         <w:rPr>
           <w:noProof/>
         </w:rPr>
+        <w:lastRenderedPageBreak/>
         <w:drawing>
           <wp:inline distT="0" distB="0" distL="0" distR="0" wp14:anchorId="14344C08" wp14:editId="32E3AD72">
             <wp:extent cx="4533900" cy="2643886"/>
@@ -32069,7 +32128,6 @@
         <w:rPr>
           <w:rFonts w:ascii="Arial" w:hAnsi="Arial" w:cs="Arial"/>
         </w:rPr>
-        <w:lastRenderedPageBreak/>
         <w:t xml:space="preserve">Cuando es muchos se pone una n: </w:t>
       </w:r>
     </w:p>
@@ -32265,6 +32323,7 @@
         <w:rPr>
           <w:noProof/>
         </w:rPr>
+        <w:lastRenderedPageBreak/>
         <w:drawing>
           <wp:inline distT="0" distB="0" distL="0" distR="0" wp14:anchorId="5B7E93A2" wp14:editId="21F2848C">
             <wp:extent cx="1933575" cy="1828800"/>
@@ -32328,7 +32387,6 @@
         <w:rPr>
           <w:noProof/>
         </w:rPr>
-        <w:lastRenderedPageBreak/>
         <w:drawing>
           <wp:inline distT="0" distB="0" distL="0" distR="0" wp14:anchorId="732C646E" wp14:editId="0915C860">
             <wp:extent cx="2981325" cy="1943100"/>
@@ -32729,6 +32787,7 @@
         <w:rPr>
           <w:rFonts w:ascii="Arial" w:hAnsi="Arial" w:cs="Arial"/>
         </w:rPr>
+        <w:lastRenderedPageBreak/>
         <w:t>UML no es un lenguaje de programación, pero existen herramientas que se pueden</w:t>
       </w:r>
       <w:r>
@@ -32836,7 +32895,6 @@
         <w:rPr>
           <w:noProof/>
         </w:rPr>
-        <w:lastRenderedPageBreak/>
         <w:drawing>
           <wp:inline distT="0" distB="0" distL="0" distR="0" wp14:anchorId="5C8CB778" wp14:editId="1D676B09">
             <wp:extent cx="4162425" cy="3676650"/>
@@ -32922,6 +32980,7 @@
         <w:rPr>
           <w:noProof/>
         </w:rPr>
+        <w:lastRenderedPageBreak/>
         <w:drawing>
           <wp:inline distT="0" distB="0" distL="0" distR="0" wp14:anchorId="53A63D9D" wp14:editId="75B1C607">
             <wp:extent cx="5400040" cy="2582545"/>
@@ -32971,7 +33030,6 @@
         <w:rPr>
           <w:noProof/>
         </w:rPr>
-        <w:lastRenderedPageBreak/>
         <w:drawing>
           <wp:inline distT="0" distB="0" distL="0" distR="0" wp14:anchorId="6F63D1B1" wp14:editId="0C388DA1">
             <wp:extent cx="5400040" cy="3463290"/>
@@ -33081,6 +33139,7 @@
         <w:rPr>
           <w:noProof/>
         </w:rPr>
+        <w:lastRenderedPageBreak/>
         <w:drawing>
           <wp:inline distT="0" distB="0" distL="0" distR="0" wp14:anchorId="7561A57A" wp14:editId="3E161DE0">
             <wp:extent cx="4248150" cy="2867025"/>
@@ -33128,7 +33187,6 @@
         <w:rPr>
           <w:noProof/>
         </w:rPr>
-        <w:lastRenderedPageBreak/>
         <w:drawing>
           <wp:inline distT="0" distB="0" distL="0" distR="0" wp14:anchorId="118B8709" wp14:editId="0A6DA93C">
             <wp:extent cx="5400040" cy="4655185"/>
@@ -33249,6 +33307,7 @@
         <w:rPr>
           <w:rFonts w:ascii="Arial" w:hAnsi="Arial" w:cs="Arial"/>
         </w:rPr>
+        <w:lastRenderedPageBreak/>
         <w:t>*</w:t>
       </w:r>
       <w:r>
@@ -33441,7 +33500,6 @@
         <w:rPr>
           <w:rFonts w:ascii="Arial" w:hAnsi="Arial" w:cs="Arial"/>
         </w:rPr>
-        <w:lastRenderedPageBreak/>
         <w:t>DATOS, que pretenden modelar grandes partes del mundo real mediante la relación</w:t>
       </w:r>
       <w:r>
@@ -33736,13 +33794,7 @@
         <w:rPr>
           <w:rFonts w:ascii="Arial" w:hAnsi="Arial" w:cs="Arial"/>
         </w:rPr>
-        <w:t>Correspondencias externas</w:t>
-      </w:r>
-      <w:r>
-        <w:rPr>
-          <w:rFonts w:ascii="Arial" w:hAnsi="Arial" w:cs="Arial"/>
-        </w:rPr>
-        <w:t>/conceptual y conceptual/interna</w:t>
+        <w:t>Correspondencias externas/conceptual y conceptual/interna</w:t>
       </w:r>
     </w:p>
     <w:p>
@@ -34014,6 +34066,7 @@
         <w:rPr>
           <w:rFonts w:ascii="Arial" w:hAnsi="Arial" w:cs="Arial"/>
         </w:rPr>
+        <w:lastRenderedPageBreak/>
         <w:t>Desarrolladores: complementan a los administradores, analizan y</w:t>
       </w:r>
       <w:r>

</xml_diff>